<commit_message>
Expand week 08 report details
</commit_message>
<xml_diff>
--- a/docs/BAO_CAO_TUAN_08.docx
+++ b/docs/BAO_CAO_TUAN_08.docx
@@ -20,6 +20,12 @@
     </w:p>
     <w:p/>
     <w:p>
+      <w:r>
+        <w:t>_Phạm vi:_ hoàn thiện newsfeed cá nhân hóa, realtime tương tác, an toàn media và vận hành/quan sát cho social-service; chuẩn bị bước mở rộng theo dõi/hardening bảo mật.</w:t>
+      </w:r>
+    </w:p>
+    <w:p/>
+    <w:p>
       <w:pPr>
         <w:pStyle w:val="Heading2"/>
       </w:pPr>
@@ -32,7 +38,7 @@
         <w:pStyle w:val="ListBullet"/>
       </w:pPr>
       <w:r>
-        <w:t>Hoàn thiện newsfeed cá nhân hóa (follow/following), xếp hạng bài viết theo độ mới + liên quan, bổ sung ẩn/báo cáo bài.</w:t>
+        <w:t>Hoàn thiện newsfeed cá nhân hóa (follow/following), xếp hạng bài viết theo độ mới + liên quan; bổ sung hành vi ẩn/báo cáo để cá nhân hóa mạnh hơn dòng bài.</w:t>
       </w:r>
     </w:p>
     <w:p>
@@ -40,7 +46,7 @@
         <w:pStyle w:val="ListBullet"/>
       </w:pPr>
       <w:r>
-        <w:t>Bổ sung realtime cập nhật like/comment qua SSE, đồng bộ đếm và trạng thái đã tương tác.</w:t>
+        <w:t>Bổ sung realtime cập nhật like/comment qua SSE, đồng bộ đếm và trạng thái tương tác, giảm chênh lệch dữ liệu giữa nhiều phiên trình duyệt.</w:t>
       </w:r>
     </w:p>
     <w:p>
@@ -48,7 +54,7 @@
         <w:pStyle w:val="ListBullet"/>
       </w:pPr>
       <w:r>
-        <w:t>Cứng hóa media pipeline: kiểm tra MIME/đuôi, giới hạn kích thước, tạo thumbnail ảnh, quét virus (mock) trước khi lưu; tinh chỉnh rate limit + audit log.</w:t>
+        <w:t>Cứng hóa media pipeline: kiểm tra MIME + đuôi, giới hạn kích thước, tạo thumbnail ảnh, quét virus (mock) trước khi lưu; tinh chỉnh rate limit + audit log cho các thao tác nhạy cảm.</w:t>
       </w:r>
     </w:p>
     <w:p>
@@ -56,7 +62,15 @@
         <w:pStyle w:val="ListBullet"/>
       </w:pPr>
       <w:r>
-        <w:t>DevOps/Observability: thêm index DB, tối ưu cache theo follow, dashboard log/metrics; hoàn thiện bộ test tích hợp E2E cho dòng bài và tương tác.</w:t>
+        <w:t>DevOps/Observability: thêm index DB, tối ưu cache theo follow, dashboard log/metrics; hoàn thiện bộ test tích hợp + E2E cho luồng bài và tương tác, kèm thử tải nhẹ để đo P95.</w:t>
+      </w:r>
+    </w:p>
+    <w:p>
+      <w:pPr>
+        <w:pStyle w:val="ListBullet"/>
+      </w:pPr>
+      <w:r>
+        <w:t>Ưu tiên trải nghiệm: bổ sung API quản lý bài đã ẩn, enrich dữ liệu trả về feed (isFolloweePost, isHidden, thumbnail) và cập nhật đầy đủ trên Swagger với Bearer Auth.</w:t>
       </w:r>
     </w:p>
     <w:p/>
@@ -81,7 +95,7 @@
         <w:pStyle w:val="ListBullet"/>
       </w:pPr>
       <w:r>
-        <w:t>Thiết kế bảng `follows (follower_id, followee_id, created_at)`, ràng buộc unique và cascade khi xóa user.</w:t>
+        <w:t>Thiết kế bảng `follows (follower_id, followee_id, created_at)` với ràng buộc unique, cascade khi xóa user; thêm chỉ mục để phục vụ feed và danh sách follow.</w:t>
       </w:r>
     </w:p>
     <w:p>
@@ -89,7 +103,7 @@
         <w:pStyle w:val="ListBullet"/>
       </w:pPr>
       <w:r>
-        <w:t>API: `POST /api/social/follow/{userId}`, `DELETE /api/social/follow/{userId}`, `GET /api/social/followers`, `GET /api/social/following` kèm phân trang.</w:t>
+        <w:t>API follow/unfollow/liệt kê: `POST|DELETE /api/social/follow/{userId}`, `GET /api/social/followers`, `GET /api/social/following` (phân trang, kiểm tra JWT, trả kèm tổng số).</w:t>
       </w:r>
     </w:p>
     <w:p>
@@ -97,7 +111,7 @@
         <w:pStyle w:val="ListBullet"/>
       </w:pPr>
       <w:r>
-        <w:t>Feed cá nhân: `GET /api/social/posts/feed` ưu tiên bài PUBLIC của người đang follow, fallback công khai; tham số `ranking=latest|relevant`.</w:t>
+        <w:t>Feed cá nhân: `GET /api/social/posts/feed` ưu tiên bài PUBLIC của followee, fallback bài công khai, tham số `ranking=latest|relevant` để chọn cách xếp.</w:t>
       </w:r>
     </w:p>
     <w:p>
@@ -105,7 +119,7 @@
         <w:pStyle w:val="ListBullet"/>
       </w:pPr>
       <w:r>
-        <w:t>Xếp hạng: score = w1*độ mới + w2*số like + w3*số comment (configurable), ưu tiên bài của followee và bài vừa tương tác.</w:t>
+        <w:t>Xếp hạng: score = w1*độ mới + w2*số like + w3*số comment (configurable); ưu tiên bài followee và bài vừa có tương tác nhằm giữ dòng bài “tươi” nhưng vẫn liên quan.</w:t>
       </w:r>
     </w:p>
     <w:p>
@@ -113,7 +127,7 @@
         <w:pStyle w:val="ListBullet"/>
       </w:pPr>
       <w:r>
-        <w:t>Ẩn/Báo cáo: `POST /api/social/posts/{postId}/hide`, `POST /api/social/posts/{postId}/report` (lý do text), loại khỏi feed và audit.</w:t>
+        <w:t>Ẩn/Báo cáo: `POST /api/social/posts/{postId}/hide`, `POST /api/social/posts/{postId}/report` (lý do text), loại khỏi feed, ghi audit và sẵn sàng gắn quy trình kiểm duyệt.</w:t>
       </w:r>
     </w:p>
     <w:p/>
@@ -130,7 +144,7 @@
         <w:pStyle w:val="ListBullet"/>
       </w:pPr>
       <w:r>
-        <w:t>Endpoint SSE: `GET /api/social/posts/stream` (JWT) push sự kiện like/comment/visibility thay đổi với payload tối giản.</w:t>
+        <w:t>Endpoint SSE: `GET /api/social/posts/stream` (JWT) push sự kiện like/comment/visibility thay đổi với payload tối giản, có `eventId` để client resume nếu rớt.</w:t>
       </w:r>
     </w:p>
     <w:p>
@@ -138,7 +152,7 @@
         <w:pStyle w:val="ListBullet"/>
       </w:pPr>
       <w:r>
-        <w:t>Thêm producer khi like/unlike/comment/đổi visibility; bảo vệ backpressure bằng hàng đợi vòng (cỡ 1k sự kiện/người).</w:t>
+        <w:t>Producer cho like/unlike/comment/đổi visibility; bảo vệ backpressure bằng hàng đợi vòng (cỡ 1k sự kiện/người), drop oldest để tránh kẹt khi client treo.</w:t>
       </w:r>
     </w:p>
     <w:p>
@@ -146,7 +160,7 @@
         <w:pStyle w:val="ListBullet"/>
       </w:pPr>
       <w:r>
-        <w:t>Client mẫu (doc) lắng nghe EventSource, cập nhật đếm và cờ `likedByCurrentUser` tại chỗ.</w:t>
+        <w:t>Client mẫu trong doc: lắng nghe EventSource, cập nhật đếm và cờ `likedByCurrentUser` ngay trên UI, không cần reload trang; khuyến nghị retry với `Last-Event-Id`.</w:t>
       </w:r>
     </w:p>
     <w:p/>
@@ -163,7 +177,7 @@
         <w:pStyle w:val="ListBullet"/>
       </w:pPr>
       <w:r>
-        <w:t>Kiểm tra MIME/đuôi whitelist (image/png, image/jpeg, image/webp, video/mp4); từ chối và log cảnh báo nếu lệch MIME/đuôi.</w:t>
+        <w:t>Kiểm tra MIME + đuôi whitelist (image/png, image/jpeg, image/webp, video/mp4); từ chối và log cảnh báo nếu lệch MIME/đuôi, tránh upload giả mạo.</w:t>
       </w:r>
     </w:p>
     <w:p>
@@ -171,7 +185,7 @@
         <w:pStyle w:val="ListBullet"/>
       </w:pPr>
       <w:r>
-        <w:t>Giới hạn kích thước: ảnh &lt;= 10MB, video &lt;= 150MB; trả lỗi 413 kèm thông báo ngắn.</w:t>
+        <w:t>Giới hạn kích thước: ảnh &lt;= 10MB, video &lt;= 150MB; trả lỗi 413 kèm thông báo ngắn, giảm nguy cơ tràn bộ nhớ khi user upload file quá lớn.</w:t>
       </w:r>
     </w:p>
     <w:p>
@@ -179,7 +193,7 @@
         <w:pStyle w:val="ListBullet"/>
       </w:pPr>
       <w:r>
-        <w:t>Tạo thumbnail (ảnh) 512px max chiều dài bằng Thumbnailator; lưu song song với media chính và trả về `thumbnailUrl`.</w:t>
+        <w:t>Tạo thumbnail (ảnh) 512px max cạnh dài bằng Thumbnailator; lưu song song với media chính, trả `thumbnailUrl` để feed tải nhẹ; dọn dẹp nếu transaction rollback.</w:t>
       </w:r>
     </w:p>
     <w:p>
@@ -187,7 +201,7 @@
         <w:pStyle w:val="ListBullet"/>
       </w:pPr>
       <w:r>
-        <w:t>Quét virus mock (stub) trước khi ghi đĩa để gắn hook AV thật sau này; log audit theo `requestId`.</w:t>
+        <w:t>Quét virus mock (stub) trước khi ghi đĩa, log audit theo `requestId` để gắn AV thật (ClamAV/dịch vụ nội bộ) mà không đổi API.</w:t>
       </w:r>
     </w:p>
     <w:p>
@@ -195,7 +209,7 @@
         <w:pStyle w:val="ListBullet"/>
       </w:pPr>
       <w:r>
-        <w:t>Dọn dẹp file khi transaction rollback hoặc khi xóa bài/ẩn bài (ẩn: chỉ chặn serve media).</w:t>
+        <w:t>Bổ sung cơ chế dọn file khi xóa bài/ẩn bài (ẩn: chặn serve media), tránh rác ổ đĩa; chuẩn bị hook life-cycle để gắn retention policy sau này.</w:t>
       </w:r>
     </w:p>
     <w:p/>
@@ -212,7 +226,7 @@
         <w:pStyle w:val="ListBullet"/>
       </w:pPr>
       <w:r>
-        <w:t>Bổ sung `POST /api/social/posts/{postId}/unhide` cho chủ bài, `GET /api/social/posts/hidden` để xem lại.</w:t>
+        <w:t>Thêm `POST /api/social/posts/{postId}/unhide` cho chủ bài, `GET /api/social/posts/hidden` (phân trang) giúp người dùng khôi phục bài đã ẩn.</w:t>
       </w:r>
     </w:p>
     <w:p>
@@ -220,7 +234,7 @@
         <w:pStyle w:val="ListBullet"/>
       </w:pPr>
       <w:r>
-        <w:t>Thêm trường `reason` cho báo cáo; hạn chế 1 báo cáo/user/post; lưu lịch sử vào `post_reports`.</w:t>
+        <w:t>Thêm trường `reason` cho báo cáo; hạn chế 1 báo cáo/user/post; lưu lịch sử vào `post_reports` để phục vụ moderation và phân tích abuse.</w:t>
       </w:r>
     </w:p>
     <w:p>
@@ -228,7 +242,7 @@
         <w:pStyle w:val="ListBullet"/>
       </w:pPr>
       <w:r>
-        <w:t>Phản hồi feed trả thêm `isFolloweePost`, `isHidden`, `thumbnailUrl`.</w:t>
+        <w:t>Phản hồi feed enrich: thêm `isFolloweePost`, `isHidden`, `thumbnailUrl`, `rankScore`; hiển thị rõ bài thuộc followee hay công khai, và trạng thái đã ẩn.</w:t>
       </w:r>
     </w:p>
     <w:p>
@@ -236,7 +250,7 @@
         <w:pStyle w:val="ListBullet"/>
       </w:pPr>
       <w:r>
-        <w:t>Cập nhật Swagger mô tả mới, gắn BearerAuth cho toàn bộ endpoint follow/feed/hide/report/SSE.</w:t>
+        <w:t>Cập nhật Swagger mô tả mới, gắn BearerAuth cho toàn bộ endpoint follow/feed/hide/report/SSE; thêm ví dụ request/response cho SSE và báo cáo.</w:t>
       </w:r>
     </w:p>
     <w:p/>
@@ -253,7 +267,7 @@
         <w:pStyle w:val="ListBullet"/>
       </w:pPr>
       <w:r>
-        <w:t>Index mới: `posts(author_id, created_at)`, `post_likes(post_id, user_id)`, `post_comments(post_id, created_at)`, `follows(follower_id, followee_id)`.</w:t>
+        <w:t>Index mới: `posts(author_id, created_at)`, `post_likes(post_id, user_id)`, `post_comments(post_id, created_at)`, `follows(follower_id, followee_id)` để giảm full-scan.</w:t>
       </w:r>
     </w:p>
     <w:p>
@@ -261,7 +275,7 @@
         <w:pStyle w:val="ListBullet"/>
       </w:pPr>
       <w:r>
-        <w:t>Batch load followees và prefetch trạng thái follow để tính ranking không N+1.</w:t>
+        <w:t>Batch load followees và prefetch trạng thái follow (map followeeIds) để tính ranking không phát sinh N+1 khi build feed.</w:t>
       </w:r>
     </w:p>
     <w:p>
@@ -269,7 +283,7 @@
         <w:pStyle w:val="ListBullet"/>
       </w:pPr>
       <w:r>
-        <w:t>Cache feed key theo `viewerId:page:size:ranking`, invalidation khi follow/unfollow, tạo/ẩn/báo cáo, like/comment.</w:t>
+        <w:t>Cache feed key theo `viewerId:page:size:ranking`; invalidation khi follow/unfollow, tạo/ẩn/báo cáo, like/comment; TTL 60s cân bằng hit-rate và mới dữ liệu.</w:t>
       </w:r>
     </w:p>
     <w:p>
@@ -277,7 +291,7 @@
         <w:pStyle w:val="ListBullet"/>
       </w:pPr>
       <w:r>
-        <w:t>Giảm truy vấn đếm bằng pre-aggregates cập nhật trong transaction (likeCount/commentCount).</w:t>
+        <w:t>Giảm truy vấn đếm bằng pre-aggregates cập nhật trong transaction (likeCount/commentCount) và ghi log cache-key để debug lệch cache.</w:t>
       </w:r>
     </w:p>
     <w:p/>
@@ -294,7 +308,7 @@
         <w:pStyle w:val="ListBullet"/>
       </w:pPr>
       <w:r>
-        <w:t>Dashboard Kibana mẫu: filter theo `traceId/requestId`, xem tỉ lệ lỗi 4xx/5xx của feed/follow.</w:t>
+        <w:t>Dashboard Kibana mẫu: filter theo `traceId/requestId`, xem tỉ lệ lỗi 4xx/5xx của feed/follow, heatmap thời gian trả lời.</w:t>
       </w:r>
     </w:p>
     <w:p>
@@ -302,7 +316,7 @@
         <w:pStyle w:val="ListBullet"/>
       </w:pPr>
       <w:r>
-        <w:t>Metrics Micrometer: `social.feed.latency`, `social.sse.active_clients`, `social.media.thumbnail.time`, `social.rate_limit.block`.</w:t>
+        <w:t>Metrics Micrometer: `social.feed.latency`, `social.sse.active_clients`, `social.media.thumbnail.time`, `social.rate_limit.block`, `social.feed.cache.hit/miss`.</w:t>
       </w:r>
     </w:p>
     <w:p>
@@ -310,7 +324,7 @@
         <w:pStyle w:val="ListBullet"/>
       </w:pPr>
       <w:r>
-        <w:t>Thêm rate limit đơn giản: 60 req/phút cho feed, 20 req/phút cho báo cáo, 10 upload/phút/IP; trả 429 có Retry-After.</w:t>
+        <w:t>Thêm rate limit đơn giản: 60 req/phút cho feed, 20 req/phút cho báo cáo, 10 upload/phút/IP; trả 429 có Retry-After để client backoff.</w:t>
       </w:r>
     </w:p>
     <w:p>
@@ -318,7 +332,7 @@
         <w:pStyle w:val="ListBullet"/>
       </w:pPr>
       <w:r>
-        <w:t>Audit log cho hành vi báo cáo/ẩn/hủy ẩn: user, post, lý do, timestamp.</w:t>
+        <w:t>Audit log cho hành vi báo cáo/ẩn/hủy ẩn: user, post, lý do, timestamp; lưu 30 ngày, hỗ trợ truy vết abuse và soát quyền.</w:t>
       </w:r>
     </w:p>
     <w:p/>
@@ -335,7 +349,7 @@
         <w:pStyle w:val="ListBullet"/>
       </w:pPr>
       <w:r>
-        <w:t>Test tích hợp (Spring): follow/unfollow, feed ranking, hide/report, SSE stream (buffered), cache eviction.</w:t>
+        <w:t>Test tích hợp (Spring): follow/unfollow, feed ranking, hide/report, SSE stream (buffered), cache eviction theo follow + tương tác.</w:t>
       </w:r>
     </w:p>
     <w:p>
@@ -343,7 +357,7 @@
         <w:pStyle w:val="ListBullet"/>
       </w:pPr>
       <w:r>
-        <w:t>E2E (Postman collection cập nhật): đăng ký → login → follow → tạo bài → like/comment → hide/report → nhận SSE.</w:t>
+        <w:t>E2E (Postman collection cập nhật): đăng ký → login → follow → tạo bài → like/comment → hide/report → nhận SSE; thêm sample token để demo nhanh.</w:t>
       </w:r>
     </w:p>
     <w:p>
@@ -351,7 +365,7 @@
         <w:pStyle w:val="ListBullet"/>
       </w:pPr>
       <w:r>
-        <w:t>Kiểm thử tải nhẹ với 200 bài + 50k lượt like/comment: latency P95 feed ~180ms, SSE duy trì 1.5k client ổn định.</w:t>
+        <w:t>Kiểm thử tải nhẹ với 200 bài + 50k lượt like/comment: latency P95 feed ~180ms, SSE duy trì ~1.5k client ổn định; log CPU/heap để làm baseline tối ưu.</w:t>
       </w:r>
     </w:p>
     <w:p/>
@@ -368,7 +382,7 @@
         <w:pStyle w:val="ListBullet"/>
       </w:pPr>
       <w:r>
-        <w:t>Newsfeed cá nhân hóa hoạt động, giảm ~40% truy vấn thừa nhờ cache theo follow và pre-aggregate.</w:t>
+        <w:t>Newsfeed cá nhân hóa hoạt động ổn định, giảm ~40% truy vấn thừa nhờ cache theo follow và pre-aggregate đếm; chi phí đọc DB giảm đáng kể khi người dùng cuộn feed.</w:t>
       </w:r>
     </w:p>
     <w:p>
@@ -376,7 +390,7 @@
         <w:pStyle w:val="ListBullet"/>
       </w:pPr>
       <w:r>
-        <w:t>SSE cập nhật tức thì, đếm like/comment đồng bộ giữa nhiều client; không còn lệch đếm khi reload.</w:t>
+        <w:t>SSE cập nhật tức thì, đếm like/comment đồng bộ giữa nhiều client; không còn lệch đếm sau reload, trải nghiệm realtime đạt mức “instant feedback”.</w:t>
       </w:r>
     </w:p>
     <w:p>
@@ -384,7 +398,7 @@
         <w:pStyle w:val="ListBullet"/>
       </w:pPr>
       <w:r>
-        <w:t>Media an toàn hơn: chặn sai MIME/đuôi, giới hạn kích thước, có thumbnail; chuẩn bị hook AV thật dễ dàng.</w:t>
+        <w:t>Media an toàn hơn: chặn sai MIME/đuôi, giới hạn kích thước, có thumbnail; sẵn sàng tích hợp AV thật mà không đổi API, giảm rủi ro nội dung độc hại.</w:t>
       </w:r>
     </w:p>
     <w:p>
@@ -392,7 +406,7 @@
         <w:pStyle w:val="ListBullet"/>
       </w:pPr>
       <w:r>
-        <w:t>Bộ test tích hợp + E2E che phủ các luồng chính, hỗ trợ regression nhanh.</w:t>
+        <w:t>Bộ test tích hợp + E2E che phủ các luồng chính, hỗ trợ regression nhanh; baseline tải nhẹ giúp so sánh khi bật thêm tính năng tuần sau.</w:t>
       </w:r>
     </w:p>
     <w:p/>
@@ -411,32 +425,37 @@
     </w:p>
     <w:p>
       <w:r>
-        <w:t>2) Đăng ký + đăng nhập 2 user, lấy JWT qua Swagger.</w:t>
+        <w:t>2) Đăng ký + đăng nhập 2 user, lấy JWT qua Swagger (Authorize).</w:t>
       </w:r>
     </w:p>
     <w:p>
       <w:r>
-        <w:t>3) User A follow User B: `POST /api/social/follow/{userB}`</w:t>
+        <w:t>3) User A follow User B: `POST /api/social/follow/{userB}` (200/201).</w:t>
       </w:r>
     </w:p>
     <w:p>
       <w:r>
-        <w:t>4) User B đăng bài PUBLIC (kèm ảnh): `POST /api/social/posts` với `files[]`.</w:t>
+        <w:t>4) User B đăng bài PUBLIC kèm ảnh: `POST /api/social/posts` với `files[]` (201, trả `thumbnailUrl`).</w:t>
       </w:r>
     </w:p>
     <w:p>
       <w:r>
-        <w:t>5) User A mở SSE: `GET /api/social/posts/stream` (Authorization).</w:t>
+        <w:t>5) User A mở SSE: `GET /api/social/posts/stream` (Authorization, nhận ping keep-alive).</w:t>
       </w:r>
     </w:p>
     <w:p>
       <w:r>
-        <w:t>6) User A like/comment bài của B → nhận event SSE, đếm cập nhật; feed `GET /api/social/posts/feed` hiển thị `isFolloweePost=true`.</w:t>
+        <w:t>6) User A like/comment bài của B → nhận event SSE, đếm cập nhật; feed `GET /api/social/posts/feed` hiển thị `isFolloweePost=true`, có `rankScore`.</w:t>
       </w:r>
     </w:p>
     <w:p>
       <w:r>
-        <w:t>7) Hide/Report: `POST /api/social/posts/{postId}/hide` hoặc `/report` với `reason`, bài biến mất khỏi feed; check `GET /api/social/posts/hidden`.</w:t>
+        <w:t>7) Hide/Report: `POST /api/social/posts/{postId}/hide` hoặc `/report` với `reason`, bài biến mất khỏi feed; kiểm tra `GET /api/social/posts/hidden` thấy bài đã ẩn.</w:t>
+      </w:r>
+    </w:p>
+    <w:p>
+      <w:r>
+        <w:t>8) Kiểm tra rate limit: spam báo cáo &gt;20 lần/phút được 429, header Retry-After hiển thị.</w:t>
       </w:r>
     </w:p>
     <w:p/>
@@ -453,7 +472,7 @@
         <w:pStyle w:val="ListBullet"/>
       </w:pPr>
       <w:r>
-        <w:t>Feed dễ lệch cache khi follow/unfollow liên tục → thêm eviction theo follow, shorten TTL, log cache-key.</w:t>
+        <w:t>Feed dễ lệch cache khi follow/unfollow liên tục → thêm eviction theo follow, rút ngắn TTL 60s, log cache-key để so sánh DB vs cache.</w:t>
       </w:r>
     </w:p>
     <w:p>
@@ -461,7 +480,7 @@
         <w:pStyle w:val="ListBullet"/>
       </w:pPr>
       <w:r>
-        <w:t>SSE có nguy cơ rớt kết nối khi burst sự kiện → giới hạn buffer mỗi client, drop oldest, retry với Last-Event-Id.</w:t>
+        <w:t>SSE có nguy cơ rớt kết nối khi burst sự kiện → giới hạn buffer mỗi client, drop oldest, khuyến nghị client auto-retry với `Last-Event-Id`.</w:t>
       </w:r>
     </w:p>
     <w:p>
@@ -469,7 +488,15 @@
         <w:pStyle w:val="ListBullet"/>
       </w:pPr>
       <w:r>
-        <w:t>Tạo thumbnail tốn CPU khi upload batch lớn → giới hạn kích thước ảnh và dùng thread pool nhỏ cho resize.</w:t>
+        <w:t>Tạo thumbnail tốn CPU khi upload batch lớn → giới hạn kích thước ảnh, dùng thread pool nhỏ cho resize, có cờ tắt thumbnail trong cấu hình khi quá tải.</w:t>
+      </w:r>
+    </w:p>
+    <w:p>
+      <w:pPr>
+        <w:pStyle w:val="ListBullet"/>
+      </w:pPr>
+      <w:r>
+        <w:t>Rate limit gây 429 cho QA khi test kịch bản dày → bổ sung cấu hình override per-profile (dev/stage) để QA thuận tiện.</w:t>
       </w:r>
     </w:p>
     <w:p/>
@@ -486,7 +513,7 @@
         <w:pStyle w:val="ListBullet"/>
       </w:pPr>
       <w:r>
-        <w:t>Ghép AV scan thật (ClamAV hoặc dịch vụ nội bộ) và quota per-user cho upload.</w:t>
+        <w:t>Ghép AV scan thật (ClamAV hoặc dịch vụ nội bộ) và quota per-user cho upload; alert khi phát hiện file nhiễm.</w:t>
       </w:r>
     </w:p>
     <w:p>
@@ -494,7 +521,7 @@
         <w:pStyle w:val="ListBullet"/>
       </w:pPr>
       <w:r>
-        <w:t>Bổ sung "collections" lưu bài ưa thích, tìm kiếm theo từ khóa + filter followee.</w:t>
+        <w:t>Bổ sung "collections" lưu bài ưa thích, tìm kiếm theo từ khóa + filter followee; cải thiện tìm kiếm dựa trên scoring hiện tại.</w:t>
       </w:r>
     </w:p>
     <w:p>
@@ -502,7 +529,7 @@
         <w:pStyle w:val="ListBullet"/>
       </w:pPr>
       <w:r>
-        <w:t>Hardening bảo mật: bot-detection cơ bản, thêm captcha cho đăng ký/báo cáo khi nghi ngờ lạm dụng.</w:t>
+        <w:t>Hardening bảo mật: bot-detection cơ bản, thêm captcha cho đăng ký/báo cáo khi nghi ngờ lạm dụng; theo dõi dấu hiệu spam follow.</w:t>
       </w:r>
     </w:p>
     <w:p>
@@ -510,7 +537,7 @@
         <w:pStyle w:val="ListBullet"/>
       </w:pPr>
       <w:r>
-        <w:t>Mở rộng test hiệu năng với 5k concurrent SSE client; tinh chỉnh GC và pool DB.</w:t>
+        <w:t>Mở rộng test hiệu năng với 5k concurrent SSE client; tinh chỉnh GC, pool DB và đánh giá lại TTL cache feed.</w:t>
       </w:r>
     </w:p>
     <w:p/>
@@ -552,6 +579,39 @@
       </w:pPr>
       <w:r>
         <w:t>Cache TTL feed: 60s; khóa theo `viewerId:page:size:ranking`</w:t>
+      </w:r>
+    </w:p>
+    <w:p/>
+    <w:p>
+      <w:pPr>
+        <w:pStyle w:val="Heading2"/>
+      </w:pPr>
+      <w:r>
+        <w:t>8) Ghi chú vận hành</w:t>
+      </w:r>
+    </w:p>
+    <w:p>
+      <w:pPr>
+        <w:pStyle w:val="ListBullet"/>
+      </w:pPr>
+      <w:r>
+        <w:t>Duy trì log mức INFO cho feed/follow, DEBUG chỉ bật tạm khi cần truy vết cache; tránh log payload multipart.</w:t>
+      </w:r>
+    </w:p>
+    <w:p>
+      <w:pPr>
+        <w:pStyle w:val="ListBullet"/>
+      </w:pPr>
+      <w:r>
+        <w:t>Khi rollout SSE cho diện rộng, theo dõi metric `active_clients` và CPU redis để đảm bảo pub/sub ổn định.</w:t>
+      </w:r>
+    </w:p>
+    <w:p>
+      <w:pPr>
+        <w:pStyle w:val="ListBullet"/>
+      </w:pPr>
+      <w:r>
+        <w:t>Cập nhật trang hướng dẫn QA về các mã lỗi (401/403/413/429) để giảm thời gian hỗ trợ.</w:t>
       </w:r>
     </w:p>
     <w:sectPr>

</xml_diff>

<commit_message>
Add GitHub link to week 08 report
</commit_message>
<xml_diff>
--- a/docs/BAO_CAO_TUAN_08.docx
+++ b/docs/BAO_CAO_TUAN_08.docx
@@ -22,6 +22,12 @@
     <w:p>
       <w:r>
         <w:t>_Phạm vi:_ hoàn thiện newsfeed cá nhân hóa, realtime tương tác, an toàn media và vận hành/quan sát cho social-service; chuẩn bị bước mở rộng theo dõi/hardening bảo mật.</w:t>
+      </w:r>
+    </w:p>
+    <w:p/>
+    <w:p>
+      <w:r>
+        <w:t>**Link kiểm tra (GitHub develop):** https://github.com/CthanhWork/VN_LawRAG/tree/develop</w:t>
       </w:r>
     </w:p>
     <w:p/>

</xml_diff>